<commit_message>
Revert "add some files"
This reverts commit 09e935a0e274480fd0f518a29e90a3b26a4abca2.
</commit_message>
<xml_diff>
--- a/Mysql/mysql基础.docx
+++ b/Mysql/mysql基础.docx
@@ -404,6 +404,7 @@
           <w:kern w:val="0"/>
           <w:sz w:val="24"/>
           <w:szCs w:val="24"/>
+          <w:bdr w:val="none" w:color="auto" w:sz="0" w:space="0"/>
           <w:shd w:val="clear" w:fill="FBFAF8"/>
           <w:lang w:val="en-US" w:eastAsia="zh-CN" w:bidi="ar"/>
         </w:rPr>
@@ -432,6 +433,7 @@
           <w:kern w:val="0"/>
           <w:sz w:val="24"/>
           <w:szCs w:val="24"/>
+          <w:bdr w:val="none" w:color="auto" w:sz="0" w:space="0"/>
           <w:shd w:val="clear" w:fill="FBFAF8"/>
           <w:lang w:val="en-US" w:eastAsia="zh-CN" w:bidi="ar"/>
         </w:rPr>
@@ -460,6 +462,7 @@
           <w:kern w:val="0"/>
           <w:sz w:val="24"/>
           <w:szCs w:val="24"/>
+          <w:bdr w:val="none" w:color="auto" w:sz="0" w:space="0"/>
           <w:shd w:val="clear" w:fill="FBFAF8"/>
           <w:lang w:val="en-US" w:eastAsia="zh-CN" w:bidi="ar"/>
         </w:rPr>
@@ -488,6 +491,7 @@
           <w:kern w:val="0"/>
           <w:sz w:val="24"/>
           <w:szCs w:val="24"/>
+          <w:bdr w:val="none" w:color="auto" w:sz="0" w:space="0"/>
           <w:shd w:val="clear" w:fill="FBFAF8"/>
           <w:lang w:val="en-US" w:eastAsia="zh-CN" w:bidi="ar"/>
         </w:rPr>
@@ -516,6 +520,7 @@
           <w:kern w:val="0"/>
           <w:sz w:val="24"/>
           <w:szCs w:val="24"/>
+          <w:bdr w:val="none" w:color="auto" w:sz="0" w:space="0"/>
           <w:shd w:val="clear" w:fill="FBFAF8"/>
           <w:lang w:val="en-US" w:eastAsia="zh-CN" w:bidi="ar"/>
         </w:rPr>
@@ -544,6 +549,7 @@
           <w:kern w:val="0"/>
           <w:sz w:val="24"/>
           <w:szCs w:val="24"/>
+          <w:bdr w:val="none" w:color="auto" w:sz="0" w:space="0"/>
           <w:shd w:val="clear" w:fill="FBFAF8"/>
           <w:lang w:val="en-US" w:eastAsia="zh-CN" w:bidi="ar"/>
         </w:rPr>
@@ -591,6 +597,7 @@
           <w:kern w:val="0"/>
           <w:sz w:val="24"/>
           <w:szCs w:val="24"/>
+          <w:bdr w:val="none" w:color="auto" w:sz="0" w:space="0"/>
           <w:shd w:val="clear" w:fill="FBFAF8"/>
           <w:lang w:val="en-US" w:eastAsia="zh-CN" w:bidi="ar"/>
         </w:rPr>
@@ -619,6 +626,7 @@
           <w:kern w:val="0"/>
           <w:sz w:val="24"/>
           <w:szCs w:val="24"/>
+          <w:bdr w:val="none" w:color="auto" w:sz="0" w:space="0"/>
           <w:shd w:val="clear" w:fill="FBFAF8"/>
           <w:lang w:val="en-US" w:eastAsia="zh-CN" w:bidi="ar"/>
         </w:rPr>
@@ -647,6 +655,7 @@
           <w:kern w:val="0"/>
           <w:sz w:val="24"/>
           <w:szCs w:val="24"/>
+          <w:bdr w:val="none" w:color="auto" w:sz="0" w:space="0"/>
           <w:shd w:val="clear" w:fill="FBFAF8"/>
           <w:lang w:val="en-US" w:eastAsia="zh-CN" w:bidi="ar"/>
         </w:rPr>
@@ -675,6 +684,7 @@
           <w:kern w:val="0"/>
           <w:sz w:val="24"/>
           <w:szCs w:val="24"/>
+          <w:bdr w:val="none" w:color="auto" w:sz="0" w:space="0"/>
           <w:shd w:val="clear" w:fill="FBFAF8"/>
           <w:lang w:val="en-US" w:eastAsia="zh-CN" w:bidi="ar"/>
         </w:rPr>
@@ -703,6 +713,7 @@
           <w:kern w:val="0"/>
           <w:sz w:val="24"/>
           <w:szCs w:val="24"/>
+          <w:bdr w:val="none" w:color="auto" w:sz="0" w:space="0"/>
           <w:shd w:val="clear" w:fill="FBFAF8"/>
           <w:lang w:val="en-US" w:eastAsia="zh-CN" w:bidi="ar"/>
         </w:rPr>
@@ -716,6 +727,7 @@
           <w:kern w:val="0"/>
           <w:sz w:val="24"/>
           <w:szCs w:val="24"/>
+          <w:bdr w:val="none" w:color="auto" w:sz="0" w:space="0"/>
           <w:shd w:val="clear" w:fill="FBFAF8"/>
           <w:lang w:val="en-US" w:eastAsia="zh-CN" w:bidi="ar"/>
         </w:rPr>
@@ -745,6 +757,7 @@
           <w:kern w:val="0"/>
           <w:sz w:val="24"/>
           <w:szCs w:val="24"/>
+          <w:bdr w:val="none" w:color="auto" w:sz="0" w:space="0"/>
           <w:shd w:val="clear" w:fill="FBFAF8"/>
           <w:lang w:val="en-US" w:eastAsia="zh-CN" w:bidi="ar"/>
         </w:rPr>
@@ -774,6 +787,7 @@
           <w:kern w:val="0"/>
           <w:sz w:val="24"/>
           <w:szCs w:val="24"/>
+          <w:bdr w:val="none" w:color="auto" w:sz="0" w:space="0"/>
           <w:shd w:val="clear" w:fill="FBFAF8"/>
           <w:lang w:val="en-US" w:eastAsia="zh-CN" w:bidi="ar"/>
         </w:rPr>
@@ -802,6 +816,7 @@
           <w:kern w:val="0"/>
           <w:sz w:val="24"/>
           <w:szCs w:val="24"/>
+          <w:bdr w:val="none" w:color="auto" w:sz="0" w:space="0"/>
           <w:shd w:val="clear" w:fill="FBFAF8"/>
           <w:lang w:val="en-US" w:eastAsia="zh-CN" w:bidi="ar"/>
         </w:rPr>
@@ -1090,19 +1105,7 @@
           <w:szCs w:val="24"/>
           <w:lang w:val="en-US" w:eastAsia="zh-CN" w:bidi="ar"/>
         </w:rPr>
-        <w:t>3.主</w:t>
-      </w:r>
-      <w:bookmarkStart w:id="0" w:name="_GoBack"/>
-      <w:bookmarkEnd w:id="0"/>
-      <w:r>
-        <w:rPr>
-          <w:rFonts w:ascii="宋体" w:hAnsi="宋体" w:eastAsia="宋体" w:cs="宋体"/>
-          <w:kern w:val="0"/>
-          <w:sz w:val="24"/>
-          <w:szCs w:val="24"/>
-          <w:lang w:val="en-US" w:eastAsia="zh-CN" w:bidi="ar"/>
-        </w:rPr>
-        <w:t>键：                                                             </w:t>
+        <w:t>3.主键：                                                             </w:t>
       </w:r>
     </w:p>
     <w:p>
@@ -2253,7 +2256,10 @@
         <w:jc w:val="left"/>
       </w:pPr>
     </w:p>
-    <w:p/>
+    <w:p>
+      <w:bookmarkStart w:id="0" w:name="_GoBack"/>
+      <w:bookmarkEnd w:id="0"/>
+    </w:p>
     <w:sectPr>
       <w:pgSz w:w="11906" w:h="16838"/>
       <w:pgMar w:top="1440" w:right="1800" w:bottom="1440" w:left="1800" w:header="851" w:footer="992" w:gutter="0"/>

</xml_diff>